<commit_message>
carrera listo, estudiante casi listo
</commit_message>
<xml_diff>
--- a/Reciclador de codigo.docx
+++ b/Reciclador de codigo.docx
@@ -114,7 +114,6 @@
         </w:rPr>
       </w:pPr>
       <w:proofErr w:type="spellStart"/>
-      <w:proofErr w:type="gramStart"/>
       <w:r>
         <w:rPr>
           <w:rFonts w:ascii="Consolas" w:hAnsi="Consolas" w:cs="Consolas"/>
@@ -134,51 +133,28 @@
           <w:szCs w:val="18"/>
           <w:shd w:val="clear" w:color="auto" w:fill="FFFFFF"/>
         </w:rPr>
-        <w:t>(</w:t>
-      </w:r>
-      <w:proofErr w:type="gramEnd"/>
-      <w:r>
-        <w:rPr>
-          <w:rFonts w:ascii="Consolas" w:hAnsi="Consolas" w:cs="Consolas"/>
-          <w:color w:val="0080FF"/>
-          <w:sz w:val="18"/>
-          <w:szCs w:val="18"/>
-          <w:shd w:val="clear" w:color="auto" w:fill="FFFFFF"/>
-        </w:rPr>
-        <w:t>0,1);</w:t>
-      </w:r>
-    </w:p>
-    <w:p>
-      <w:pPr>
-        <w:rPr>
-          <w:rFonts w:ascii="Consolas" w:hAnsi="Consolas" w:cs="Consolas"/>
-          <w:color w:val="0080FF"/>
-          <w:sz w:val="18"/>
-          <w:szCs w:val="18"/>
-          <w:shd w:val="clear" w:color="auto" w:fill="FFFFFF"/>
-        </w:rPr>
-      </w:pPr>
-      <w:proofErr w:type="gramStart"/>
-      <w:r>
-        <w:rPr>
-          <w:rFonts w:ascii="Consolas" w:hAnsi="Consolas" w:cs="Consolas"/>
-          <w:color w:val="0080FF"/>
-          <w:sz w:val="18"/>
-          <w:szCs w:val="18"/>
-          <w:shd w:val="clear" w:color="auto" w:fill="FFFFFF"/>
-        </w:rPr>
-        <w:t>localStorage.setItem(</w:t>
-      </w:r>
-      <w:proofErr w:type="gramEnd"/>
-      <w:r>
-        <w:rPr>
-          <w:rFonts w:ascii="Consolas" w:hAnsi="Consolas" w:cs="Consolas"/>
-          <w:color w:val="0080FF"/>
-          <w:sz w:val="18"/>
-          <w:szCs w:val="18"/>
-          <w:shd w:val="clear" w:color="auto" w:fill="FFFFFF"/>
-        </w:rPr>
-        <w:t>'ArregloCarreras',JSON.stringify(ArregloCarreras1));</w:t>
+        <w:t>(0,1);</w:t>
+      </w:r>
+    </w:p>
+    <w:p>
+      <w:pPr>
+        <w:rPr>
+          <w:rFonts w:ascii="Consolas" w:hAnsi="Consolas" w:cs="Consolas"/>
+          <w:color w:val="0080FF"/>
+          <w:sz w:val="18"/>
+          <w:szCs w:val="18"/>
+          <w:shd w:val="clear" w:color="auto" w:fill="FFFFFF"/>
+        </w:rPr>
+      </w:pPr>
+      <w:r>
+        <w:rPr>
+          <w:rFonts w:ascii="Consolas" w:hAnsi="Consolas" w:cs="Consolas"/>
+          <w:color w:val="0080FF"/>
+          <w:sz w:val="18"/>
+          <w:szCs w:val="18"/>
+          <w:shd w:val="clear" w:color="auto" w:fill="FFFFFF"/>
+        </w:rPr>
+        <w:t>localStorage.setItem('ArregloCarreras',JSON.stringify(ArregloCarreras1));</w:t>
       </w:r>
     </w:p>
     <w:p>
@@ -200,6 +176,7 @@
           <w:sz w:val="18"/>
           <w:szCs w:val="18"/>
           <w:shd w:val="clear" w:color="auto" w:fill="FFFFFF"/>
+          <w:lang w:val="en-US"/>
         </w:rPr>
       </w:pPr>
       <w:r>
@@ -209,21 +186,22 @@
           <w:sz w:val="18"/>
           <w:szCs w:val="18"/>
           <w:shd w:val="clear" w:color="auto" w:fill="FFFFFF"/>
-        </w:rPr>
-        <w:t>$("</w:t>
-      </w:r>
-      <w:proofErr w:type="spellStart"/>
-      <w:r>
+          <w:lang w:val="en-US"/>
+        </w:rPr>
+        <w:t>$("input:checked").prop('checked')</w:t>
+      </w:r>
+    </w:p>
+    <w:p>
+      <w:pPr>
         <w:rPr>
           <w:rFonts w:ascii="Consolas" w:hAnsi="Consolas" w:cs="Consolas"/>
           <w:color w:val="222222"/>
           <w:sz w:val="18"/>
           <w:szCs w:val="18"/>
           <w:shd w:val="clear" w:color="auto" w:fill="FFFFFF"/>
-        </w:rPr>
-        <w:t>input</w:t>
-      </w:r>
-      <w:proofErr w:type="gramStart"/>
+          <w:lang w:val="en-US"/>
+        </w:rPr>
+      </w:pPr>
       <w:r>
         <w:rPr>
           <w:rFonts w:ascii="Consolas" w:hAnsi="Consolas" w:cs="Consolas"/>
@@ -231,22 +209,22 @@
           <w:sz w:val="18"/>
           <w:szCs w:val="18"/>
           <w:shd w:val="clear" w:color="auto" w:fill="FFFFFF"/>
-        </w:rPr>
-        <w:t>:checked</w:t>
-      </w:r>
-      <w:proofErr w:type="spellEnd"/>
-      <w:proofErr w:type="gramEnd"/>
-      <w:r>
+          <w:lang w:val="en-US"/>
+        </w:rPr>
+        <w:t>$("input[0]:checked").prop('checked')</w:t>
+      </w:r>
+    </w:p>
+    <w:p>
+      <w:pPr>
         <w:rPr>
           <w:rFonts w:ascii="Consolas" w:hAnsi="Consolas" w:cs="Consolas"/>
           <w:color w:val="222222"/>
           <w:sz w:val="18"/>
           <w:szCs w:val="18"/>
           <w:shd w:val="clear" w:color="auto" w:fill="FFFFFF"/>
-        </w:rPr>
-        <w:t>").</w:t>
-      </w:r>
-      <w:proofErr w:type="spellStart"/>
+          <w:lang w:val="en-US"/>
+        </w:rPr>
+      </w:pPr>
       <w:r>
         <w:rPr>
           <w:rFonts w:ascii="Consolas" w:hAnsi="Consolas" w:cs="Consolas"/>
@@ -254,162 +232,65 @@
           <w:sz w:val="18"/>
           <w:szCs w:val="18"/>
           <w:shd w:val="clear" w:color="auto" w:fill="FFFFFF"/>
-        </w:rPr>
-        <w:t>prop</w:t>
-      </w:r>
-      <w:proofErr w:type="spellEnd"/>
-      <w:r>
+          <w:lang w:val="en-US"/>
+        </w:rPr>
+        <w:t>$("input:checked").attr("id")</w:t>
+      </w:r>
+    </w:p>
+    <w:p>
+      <w:pPr>
         <w:rPr>
           <w:rFonts w:ascii="Consolas" w:hAnsi="Consolas" w:cs="Consolas"/>
           <w:color w:val="222222"/>
           <w:sz w:val="18"/>
           <w:szCs w:val="18"/>
           <w:shd w:val="clear" w:color="auto" w:fill="FFFFFF"/>
-        </w:rPr>
-        <w:t>('</w:t>
-      </w:r>
-      <w:proofErr w:type="spellStart"/>
-      <w:r>
+          <w:lang w:val="en-US"/>
+        </w:rPr>
+      </w:pPr>
+    </w:p>
+    <w:p>
+      <w:pPr>
         <w:rPr>
           <w:rFonts w:ascii="Consolas" w:hAnsi="Consolas" w:cs="Consolas"/>
           <w:color w:val="222222"/>
           <w:sz w:val="18"/>
           <w:szCs w:val="18"/>
           <w:shd w:val="clear" w:color="auto" w:fill="FFFFFF"/>
-        </w:rPr>
-        <w:t>checked</w:t>
-      </w:r>
-      <w:proofErr w:type="spellEnd"/>
-      <w:r>
-        <w:rPr>
-          <w:rFonts w:ascii="Consolas" w:hAnsi="Consolas" w:cs="Consolas"/>
-          <w:color w:val="222222"/>
-          <w:sz w:val="18"/>
-          <w:szCs w:val="18"/>
-          <w:shd w:val="clear" w:color="auto" w:fill="FFFFFF"/>
-        </w:rPr>
-        <w:t>')</w:t>
-      </w:r>
-    </w:p>
-    <w:p>
-      <w:pPr>
-        <w:rPr>
-          <w:rFonts w:ascii="Consolas" w:hAnsi="Consolas" w:cs="Consolas"/>
-          <w:color w:val="222222"/>
-          <w:sz w:val="18"/>
-          <w:szCs w:val="18"/>
-          <w:shd w:val="clear" w:color="auto" w:fill="FFFFFF"/>
-        </w:rPr>
-      </w:pPr>
-      <w:r>
-        <w:rPr>
-          <w:rFonts w:ascii="Consolas" w:hAnsi="Consolas" w:cs="Consolas"/>
-          <w:color w:val="222222"/>
-          <w:sz w:val="18"/>
-          <w:szCs w:val="18"/>
-          <w:shd w:val="clear" w:color="auto" w:fill="FFFFFF"/>
-        </w:rPr>
-        <w:t>$("</w:t>
-      </w:r>
-      <w:proofErr w:type="gramStart"/>
-      <w:r>
-        <w:rPr>
-          <w:rFonts w:ascii="Consolas" w:hAnsi="Consolas" w:cs="Consolas"/>
-          <w:color w:val="222222"/>
-          <w:sz w:val="18"/>
-          <w:szCs w:val="18"/>
-          <w:shd w:val="clear" w:color="auto" w:fill="FFFFFF"/>
-        </w:rPr>
-        <w:t>input[</w:t>
-      </w:r>
-      <w:proofErr w:type="gramEnd"/>
-      <w:r>
-        <w:rPr>
-          <w:rFonts w:ascii="Consolas" w:hAnsi="Consolas" w:cs="Consolas"/>
-          <w:color w:val="222222"/>
-          <w:sz w:val="18"/>
-          <w:szCs w:val="18"/>
-          <w:shd w:val="clear" w:color="auto" w:fill="FFFFFF"/>
-        </w:rPr>
-        <w:t>0]:</w:t>
-      </w:r>
-      <w:proofErr w:type="spellStart"/>
-      <w:r>
-        <w:rPr>
-          <w:rFonts w:ascii="Consolas" w:hAnsi="Consolas" w:cs="Consolas"/>
-          <w:color w:val="222222"/>
-          <w:sz w:val="18"/>
-          <w:szCs w:val="18"/>
-          <w:shd w:val="clear" w:color="auto" w:fill="FFFFFF"/>
-        </w:rPr>
-        <w:t>checked</w:t>
-      </w:r>
-      <w:proofErr w:type="spellEnd"/>
-      <w:r>
-        <w:rPr>
-          <w:rFonts w:ascii="Consolas" w:hAnsi="Consolas" w:cs="Consolas"/>
-          <w:color w:val="222222"/>
-          <w:sz w:val="18"/>
-          <w:szCs w:val="18"/>
-          <w:shd w:val="clear" w:color="auto" w:fill="FFFFFF"/>
-        </w:rPr>
-        <w:t>").</w:t>
-      </w:r>
-      <w:proofErr w:type="spellStart"/>
-      <w:r>
-        <w:rPr>
-          <w:rFonts w:ascii="Consolas" w:hAnsi="Consolas" w:cs="Consolas"/>
-          <w:color w:val="222222"/>
-          <w:sz w:val="18"/>
-          <w:szCs w:val="18"/>
-          <w:shd w:val="clear" w:color="auto" w:fill="FFFFFF"/>
-        </w:rPr>
-        <w:t>prop</w:t>
-      </w:r>
-      <w:proofErr w:type="spellEnd"/>
-      <w:r>
-        <w:rPr>
-          <w:rFonts w:ascii="Consolas" w:hAnsi="Consolas" w:cs="Consolas"/>
-          <w:color w:val="222222"/>
-          <w:sz w:val="18"/>
-          <w:szCs w:val="18"/>
-          <w:shd w:val="clear" w:color="auto" w:fill="FFFFFF"/>
-        </w:rPr>
-        <w:t>('</w:t>
-      </w:r>
-      <w:proofErr w:type="spellStart"/>
-      <w:r>
-        <w:rPr>
-          <w:rFonts w:ascii="Consolas" w:hAnsi="Consolas" w:cs="Consolas"/>
-          <w:color w:val="222222"/>
-          <w:sz w:val="18"/>
-          <w:szCs w:val="18"/>
-          <w:shd w:val="clear" w:color="auto" w:fill="FFFFFF"/>
-        </w:rPr>
-        <w:t>checked</w:t>
-      </w:r>
-      <w:proofErr w:type="spellEnd"/>
-      <w:r>
-        <w:rPr>
-          <w:rFonts w:ascii="Consolas" w:hAnsi="Consolas" w:cs="Consolas"/>
-          <w:color w:val="222222"/>
-          <w:sz w:val="18"/>
-          <w:szCs w:val="18"/>
-          <w:shd w:val="clear" w:color="auto" w:fill="FFFFFF"/>
-        </w:rPr>
-        <w:t>')</w:t>
-      </w:r>
-    </w:p>
-    <w:p>
-      <w:r>
-        <w:rPr>
-          <w:rFonts w:ascii="Consolas" w:hAnsi="Consolas" w:cs="Consolas"/>
-          <w:color w:val="222222"/>
-          <w:sz w:val="18"/>
-          <w:szCs w:val="18"/>
-          <w:shd w:val="clear" w:color="auto" w:fill="FFFFFF"/>
-        </w:rPr>
-        <w:t>$("input:checked").attr("id")</w:t>
+          <w:lang w:val="en-US"/>
+        </w:rPr>
+      </w:pPr>
+    </w:p>
+    <w:p>
+      <w:pPr>
+        <w:rPr>
+          <w:lang w:val="en-US"/>
+        </w:rPr>
+      </w:pPr>
+      <w:r>
+        <w:rPr>
+          <w:lang w:val="en-US"/>
+        </w:rPr>
+        <w:t>&lt;select id="Estado" onfocus="llenarSelect()"&gt; &lt;option&gt; carreras &lt;/option&gt; &lt;/select&gt;</w:t>
+      </w:r>
+    </w:p>
+    <w:p>
+      <w:pPr>
+        <w:rPr>
+          <w:lang w:val="en-US"/>
+        </w:rPr>
+      </w:pPr>
+    </w:p>
+    <w:p>
+      <w:r>
+        <w:rPr>
+          <w:rFonts w:ascii="Trebuchet MS" w:hAnsi="Trebuchet MS"/>
+          <w:color w:val="333333"/>
+          <w:sz w:val="20"/>
+          <w:szCs w:val="20"/>
+          <w:shd w:val="clear" w:color="auto" w:fill="E1EBF2"/>
+        </w:rPr>
+        <w:t>document.getElementById("id_de_tu_select").options[document.getElementById("id_de_tu_select").selectedIndex].value;</w:t>
       </w:r>
     </w:p>
     <w:sectPr>

</xml_diff>